<commit_message>
Added more known bugs and their fixex.
</commit_message>
<xml_diff>
--- a/Tests.docx
+++ b/Tests.docx
@@ -311,6 +311,7 @@
               </w:rPr>
               <w:t>Извикване на функцията L</w:t>
             </w:r>
+            <w:proofErr w:type="spellStart"/>
             <w:r>
               <w:rPr>
                 <w:sz w:val="24"/>
@@ -319,6 +320,7 @@
               </w:rPr>
               <w:t>oginUser</w:t>
             </w:r>
+            <w:proofErr w:type="spellEnd"/>
             <w:r>
               <w:rPr>
                 <w:sz w:val="24"/>
@@ -382,13 +384,23 @@
               </w:rPr>
               <w:t xml:space="preserve"> метода </w:t>
             </w:r>
-            <w:r>
-              <w:rPr>
-                <w:sz w:val="24"/>
-                <w:szCs w:val="24"/>
-                <w:lang w:val="en-GB"/>
-              </w:rPr>
-              <w:t xml:space="preserve">LoginUser </w:t>
+            <w:proofErr w:type="spellStart"/>
+            <w:r>
+              <w:rPr>
+                <w:sz w:val="24"/>
+                <w:szCs w:val="24"/>
+                <w:lang w:val="en-GB"/>
+              </w:rPr>
+              <w:t>LoginUser</w:t>
+            </w:r>
+            <w:proofErr w:type="spellEnd"/>
+            <w:r>
+              <w:rPr>
+                <w:sz w:val="24"/>
+                <w:szCs w:val="24"/>
+                <w:lang w:val="en-GB"/>
+              </w:rPr>
+              <w:t xml:space="preserve"> </w:t>
             </w:r>
             <w:r>
               <w:rPr>
@@ -601,13 +613,23 @@
               </w:rPr>
               <w:t>Извикване на функцията L</w:t>
             </w:r>
-            <w:r>
-              <w:rPr>
-                <w:sz w:val="24"/>
-                <w:szCs w:val="24"/>
-                <w:lang w:val="en-GB"/>
-              </w:rPr>
-              <w:t>oginUser.</w:t>
+            <w:proofErr w:type="spellStart"/>
+            <w:r>
+              <w:rPr>
+                <w:sz w:val="24"/>
+                <w:szCs w:val="24"/>
+                <w:lang w:val="en-GB"/>
+              </w:rPr>
+              <w:t>oginUser</w:t>
+            </w:r>
+            <w:proofErr w:type="spellEnd"/>
+            <w:r>
+              <w:rPr>
+                <w:sz w:val="24"/>
+                <w:szCs w:val="24"/>
+                <w:lang w:val="en-GB"/>
+              </w:rPr>
+              <w:t>.</w:t>
             </w:r>
           </w:p>
           <w:p>
@@ -624,13 +646,23 @@
               </w:rPr>
               <w:t xml:space="preserve">4.Проверка дали метода </w:t>
             </w:r>
-            <w:r>
-              <w:rPr>
-                <w:sz w:val="24"/>
-                <w:szCs w:val="24"/>
-                <w:lang w:val="en-GB"/>
-              </w:rPr>
-              <w:t xml:space="preserve">LoginUser </w:t>
+            <w:proofErr w:type="spellStart"/>
+            <w:r>
+              <w:rPr>
+                <w:sz w:val="24"/>
+                <w:szCs w:val="24"/>
+                <w:lang w:val="en-GB"/>
+              </w:rPr>
+              <w:t>LoginUser</w:t>
+            </w:r>
+            <w:proofErr w:type="spellEnd"/>
+            <w:r>
+              <w:rPr>
+                <w:sz w:val="24"/>
+                <w:szCs w:val="24"/>
+                <w:lang w:val="en-GB"/>
+              </w:rPr>
+              <w:t xml:space="preserve"> </w:t>
             </w:r>
             <w:r>
               <w:rPr>
@@ -1310,6 +1342,7 @@
               </w:rPr>
               <w:t xml:space="preserve">Извикване на функцията </w:t>
             </w:r>
+            <w:proofErr w:type="spellStart"/>
             <w:r>
               <w:rPr>
                 <w:sz w:val="24"/>
@@ -1318,6 +1351,7 @@
               </w:rPr>
               <w:t>EditPatient</w:t>
             </w:r>
+            <w:proofErr w:type="spellEnd"/>
             <w:r>
               <w:rPr>
                 <w:sz w:val="24"/>
@@ -1562,6 +1596,7 @@
               </w:rPr>
               <w:t xml:space="preserve">Извикване на функцията </w:t>
             </w:r>
+            <w:proofErr w:type="spellStart"/>
             <w:r>
               <w:rPr>
                 <w:sz w:val="24"/>
@@ -1570,6 +1605,7 @@
               </w:rPr>
               <w:t>EditPatient</w:t>
             </w:r>
+            <w:proofErr w:type="spellEnd"/>
             <w:r>
               <w:rPr>
                 <w:sz w:val="24"/>
@@ -1752,13 +1788,23 @@
               </w:rPr>
               <w:t xml:space="preserve">на метода </w:t>
             </w:r>
-            <w:r>
-              <w:rPr>
-                <w:sz w:val="24"/>
-                <w:szCs w:val="24"/>
-                <w:lang w:val="en-GB"/>
-              </w:rPr>
-              <w:t xml:space="preserve">ForgotPassword </w:t>
+            <w:proofErr w:type="spellStart"/>
+            <w:r>
+              <w:rPr>
+                <w:sz w:val="24"/>
+                <w:szCs w:val="24"/>
+                <w:lang w:val="en-GB"/>
+              </w:rPr>
+              <w:t>ForgotPassword</w:t>
+            </w:r>
+            <w:proofErr w:type="spellEnd"/>
+            <w:r>
+              <w:rPr>
+                <w:sz w:val="24"/>
+                <w:szCs w:val="24"/>
+                <w:lang w:val="en-GB"/>
+              </w:rPr>
+              <w:t xml:space="preserve"> </w:t>
             </w:r>
             <w:r>
               <w:rPr>
@@ -1863,6 +1909,7 @@
               </w:rPr>
               <w:t xml:space="preserve">Извикване на функцията </w:t>
             </w:r>
+            <w:proofErr w:type="spellStart"/>
             <w:r>
               <w:rPr>
                 <w:sz w:val="24"/>
@@ -1871,6 +1918,7 @@
               </w:rPr>
               <w:t>ForgotPassword</w:t>
             </w:r>
+            <w:proofErr w:type="spellEnd"/>
             <w:r>
               <w:rPr>
                 <w:sz w:val="24"/>
@@ -2021,13 +2069,23 @@
               </w:rPr>
               <w:t xml:space="preserve"> на парола на метода </w:t>
             </w:r>
-            <w:r>
-              <w:rPr>
-                <w:sz w:val="24"/>
-                <w:szCs w:val="24"/>
-                <w:lang w:val="en-GB"/>
-              </w:rPr>
-              <w:t xml:space="preserve">ForgotPassword </w:t>
+            <w:proofErr w:type="spellStart"/>
+            <w:r>
+              <w:rPr>
+                <w:sz w:val="24"/>
+                <w:szCs w:val="24"/>
+                <w:lang w:val="en-GB"/>
+              </w:rPr>
+              <w:t>ForgotPassword</w:t>
+            </w:r>
+            <w:proofErr w:type="spellEnd"/>
+            <w:r>
+              <w:rPr>
+                <w:sz w:val="24"/>
+                <w:szCs w:val="24"/>
+                <w:lang w:val="en-GB"/>
+              </w:rPr>
+              <w:t xml:space="preserve"> </w:t>
             </w:r>
             <w:r>
               <w:rPr>
@@ -2132,13 +2190,23 @@
               </w:rPr>
               <w:t xml:space="preserve">Извикване на функцията </w:t>
             </w:r>
-            <w:r>
-              <w:rPr>
-                <w:sz w:val="24"/>
-                <w:szCs w:val="24"/>
-                <w:lang w:val="en-GB"/>
-              </w:rPr>
-              <w:t>ForgotPassword.</w:t>
+            <w:proofErr w:type="spellStart"/>
+            <w:r>
+              <w:rPr>
+                <w:sz w:val="24"/>
+                <w:szCs w:val="24"/>
+                <w:lang w:val="en-GB"/>
+              </w:rPr>
+              <w:t>ForgotPassword</w:t>
+            </w:r>
+            <w:proofErr w:type="spellEnd"/>
+            <w:r>
+              <w:rPr>
+                <w:sz w:val="24"/>
+                <w:szCs w:val="24"/>
+                <w:lang w:val="en-GB"/>
+              </w:rPr>
+              <w:t>.</w:t>
             </w:r>
           </w:p>
           <w:p>
@@ -2255,6 +2323,7 @@
                 <w:lang w:val="en-GB"/>
               </w:rPr>
             </w:pPr>
+            <w:proofErr w:type="spellStart"/>
             <w:r>
               <w:rPr>
                 <w:sz w:val="24"/>
@@ -2263,6 +2332,7 @@
               </w:rPr>
               <w:t>Te</w:t>
             </w:r>
+            <w:proofErr w:type="spellEnd"/>
             <w:r>
               <w:rPr>
                 <w:sz w:val="24"/>
@@ -2366,13 +2436,23 @@
               </w:rPr>
               <w:t xml:space="preserve">Извикване на функцията </w:t>
             </w:r>
-            <w:r>
-              <w:rPr>
-                <w:sz w:val="24"/>
-                <w:szCs w:val="24"/>
-                <w:lang w:val="en-GB"/>
-              </w:rPr>
-              <w:t>ForgotPassword.</w:t>
+            <w:proofErr w:type="spellStart"/>
+            <w:r>
+              <w:rPr>
+                <w:sz w:val="24"/>
+                <w:szCs w:val="24"/>
+                <w:lang w:val="en-GB"/>
+              </w:rPr>
+              <w:t>ForgotPassword</w:t>
+            </w:r>
+            <w:proofErr w:type="spellEnd"/>
+            <w:r>
+              <w:rPr>
+                <w:sz w:val="24"/>
+                <w:szCs w:val="24"/>
+                <w:lang w:val="en-GB"/>
+              </w:rPr>
+              <w:t>.</w:t>
             </w:r>
           </w:p>
           <w:p>
@@ -2405,6 +2485,7 @@
               </w:rPr>
               <w:t xml:space="preserve">Извикване на функцията </w:t>
             </w:r>
+            <w:proofErr w:type="spellStart"/>
             <w:r>
               <w:rPr>
                 <w:sz w:val="24"/>
@@ -2413,6 +2494,7 @@
               </w:rPr>
               <w:t>ResetPassword</w:t>
             </w:r>
+            <w:proofErr w:type="spellEnd"/>
             <w:r>
               <w:rPr>
                 <w:sz w:val="24"/>
@@ -2652,6 +2734,7 @@
               </w:rPr>
               <w:t xml:space="preserve">Извикване на функцията </w:t>
             </w:r>
+            <w:proofErr w:type="spellStart"/>
             <w:r>
               <w:rPr>
                 <w:sz w:val="24"/>
@@ -2660,6 +2743,7 @@
               </w:rPr>
               <w:t>ChangePassword</w:t>
             </w:r>
+            <w:proofErr w:type="spellEnd"/>
             <w:r>
               <w:rPr>
                 <w:sz w:val="24"/>
@@ -2892,6 +2976,7 @@
               </w:rPr>
               <w:t xml:space="preserve">Извикване на функцията </w:t>
             </w:r>
+            <w:proofErr w:type="spellStart"/>
             <w:r>
               <w:rPr>
                 <w:sz w:val="24"/>
@@ -2900,6 +2985,7 @@
               </w:rPr>
               <w:t>ChangePassword</w:t>
             </w:r>
+            <w:proofErr w:type="spellEnd"/>
             <w:r>
               <w:rPr>
                 <w:sz w:val="24"/>
@@ -3037,6 +3123,7 @@
               </w:rPr>
               <w:t xml:space="preserve">Тестване на метод </w:t>
             </w:r>
+            <w:proofErr w:type="spellStart"/>
             <w:r>
               <w:rPr>
                 <w:sz w:val="24"/>
@@ -3045,6 +3132,7 @@
               </w:rPr>
               <w:t>GetUserRole</w:t>
             </w:r>
+            <w:proofErr w:type="spellEnd"/>
             <w:r>
               <w:rPr>
                 <w:sz w:val="24"/>
@@ -3052,6 +3140,7 @@
               </w:rPr>
               <w:t xml:space="preserve"> от </w:t>
             </w:r>
+            <w:proofErr w:type="spellStart"/>
             <w:r>
               <w:rPr>
                 <w:sz w:val="24"/>
@@ -3060,6 +3149,7 @@
               </w:rPr>
               <w:t>AccountService</w:t>
             </w:r>
+            <w:proofErr w:type="spellEnd"/>
           </w:p>
         </w:tc>
         <w:tc>
@@ -3148,6 +3238,7 @@
               </w:rPr>
               <w:t xml:space="preserve">Извикване на функцията </w:t>
             </w:r>
+            <w:proofErr w:type="spellStart"/>
             <w:r>
               <w:rPr>
                 <w:sz w:val="24"/>
@@ -3156,6 +3247,7 @@
               </w:rPr>
               <w:t>GetUserRole</w:t>
             </w:r>
+            <w:proofErr w:type="spellEnd"/>
             <w:r>
               <w:rPr>
                 <w:sz w:val="24"/>
@@ -3294,6 +3386,7 @@
               </w:rPr>
               <w:t xml:space="preserve">Тестване на метод </w:t>
             </w:r>
+            <w:proofErr w:type="spellStart"/>
             <w:r>
               <w:rPr>
                 <w:sz w:val="24"/>
@@ -3302,6 +3395,7 @@
               </w:rPr>
               <w:t>GetUserRole</w:t>
             </w:r>
+            <w:proofErr w:type="spellEnd"/>
             <w:r>
               <w:rPr>
                 <w:sz w:val="24"/>
@@ -3309,6 +3403,7 @@
               </w:rPr>
               <w:t xml:space="preserve"> от </w:t>
             </w:r>
+            <w:proofErr w:type="spellStart"/>
             <w:r>
               <w:rPr>
                 <w:sz w:val="24"/>
@@ -3317,6 +3412,7 @@
               </w:rPr>
               <w:t>AccountService</w:t>
             </w:r>
+            <w:proofErr w:type="spellEnd"/>
           </w:p>
         </w:tc>
         <w:tc>
@@ -3405,6 +3501,7 @@
               </w:rPr>
               <w:t xml:space="preserve">Извикване на функцията </w:t>
             </w:r>
+            <w:proofErr w:type="spellStart"/>
             <w:r>
               <w:rPr>
                 <w:sz w:val="24"/>
@@ -3413,6 +3510,7 @@
               </w:rPr>
               <w:t>GetUserRole</w:t>
             </w:r>
+            <w:proofErr w:type="spellEnd"/>
             <w:r>
               <w:rPr>
                 <w:sz w:val="24"/>
@@ -3568,6 +3666,7 @@
               </w:rPr>
               <w:t xml:space="preserve">влизане на администратор в системата, осъществена от </w:t>
             </w:r>
+            <w:proofErr w:type="spellStart"/>
             <w:r>
               <w:rPr>
                 <w:sz w:val="24"/>
@@ -3576,6 +3675,7 @@
               </w:rPr>
               <w:t>AdminService</w:t>
             </w:r>
+            <w:proofErr w:type="spellEnd"/>
             <w:r>
               <w:rPr>
                 <w:sz w:val="24"/>
@@ -3632,6 +3732,7 @@
               </w:rPr>
               <w:t xml:space="preserve"> </w:t>
             </w:r>
+            <w:proofErr w:type="spellStart"/>
             <w:r>
               <w:rPr>
                 <w:sz w:val="24"/>
@@ -3640,6 +3741,7 @@
               </w:rPr>
               <w:t>AdminService</w:t>
             </w:r>
+            <w:proofErr w:type="spellEnd"/>
           </w:p>
           <w:p>
             <w:pPr>
@@ -3664,6 +3766,7 @@
               </w:rPr>
               <w:t xml:space="preserve">Извикване на функцията </w:t>
             </w:r>
+            <w:proofErr w:type="spellStart"/>
             <w:r>
               <w:rPr>
                 <w:sz w:val="24"/>
@@ -3672,6 +3775,7 @@
               </w:rPr>
               <w:t>LoginAdmin</w:t>
             </w:r>
+            <w:proofErr w:type="spellEnd"/>
             <w:r>
               <w:rPr>
                 <w:sz w:val="24"/>
@@ -3734,13 +3838,23 @@
               </w:rPr>
               <w:t xml:space="preserve">4.Проверка дали метода </w:t>
             </w:r>
-            <w:r>
-              <w:rPr>
-                <w:sz w:val="24"/>
-                <w:szCs w:val="24"/>
-                <w:lang w:val="en-GB"/>
-              </w:rPr>
-              <w:t xml:space="preserve">LoginUser </w:t>
+            <w:proofErr w:type="spellStart"/>
+            <w:r>
+              <w:rPr>
+                <w:sz w:val="24"/>
+                <w:szCs w:val="24"/>
+                <w:lang w:val="en-GB"/>
+              </w:rPr>
+              <w:t>LoginUser</w:t>
+            </w:r>
+            <w:proofErr w:type="spellEnd"/>
+            <w:r>
+              <w:rPr>
+                <w:sz w:val="24"/>
+                <w:szCs w:val="24"/>
+                <w:lang w:val="en-GB"/>
+              </w:rPr>
+              <w:t xml:space="preserve"> </w:t>
             </w:r>
             <w:r>
               <w:rPr>
@@ -3825,6 +3939,7 @@
               </w:rPr>
               <w:t xml:space="preserve">Тестване на функциалността неуспешно влизане на администратор в системата, осъществена от </w:t>
             </w:r>
+            <w:proofErr w:type="spellStart"/>
             <w:r>
               <w:rPr>
                 <w:sz w:val="24"/>
@@ -3833,6 +3948,7 @@
               </w:rPr>
               <w:t>AdminService</w:t>
             </w:r>
+            <w:proofErr w:type="spellEnd"/>
             <w:r>
               <w:rPr>
                 <w:sz w:val="24"/>
@@ -3889,6 +4005,7 @@
               </w:rPr>
               <w:t xml:space="preserve"> </w:t>
             </w:r>
+            <w:proofErr w:type="spellStart"/>
             <w:r>
               <w:rPr>
                 <w:sz w:val="24"/>
@@ -3897,6 +4014,7 @@
               </w:rPr>
               <w:t>AdminService</w:t>
             </w:r>
+            <w:proofErr w:type="spellEnd"/>
           </w:p>
           <w:p>
             <w:pPr>
@@ -3921,6 +4039,7 @@
               </w:rPr>
               <w:t xml:space="preserve">Извикване на функцията </w:t>
             </w:r>
+            <w:proofErr w:type="spellStart"/>
             <w:r>
               <w:rPr>
                 <w:sz w:val="24"/>
@@ -3929,6 +4048,7 @@
               </w:rPr>
               <w:t>LoginAdmin</w:t>
             </w:r>
+            <w:proofErr w:type="spellEnd"/>
             <w:r>
               <w:rPr>
                 <w:sz w:val="24"/>
@@ -3984,13 +4104,23 @@
               </w:rPr>
               <w:t xml:space="preserve">4.Проверка дали метода </w:t>
             </w:r>
-            <w:r>
-              <w:rPr>
-                <w:sz w:val="24"/>
-                <w:szCs w:val="24"/>
-                <w:lang w:val="en-GB"/>
-              </w:rPr>
-              <w:t xml:space="preserve">LoginUser </w:t>
+            <w:proofErr w:type="spellStart"/>
+            <w:r>
+              <w:rPr>
+                <w:sz w:val="24"/>
+                <w:szCs w:val="24"/>
+                <w:lang w:val="en-GB"/>
+              </w:rPr>
+              <w:t>LoginUser</w:t>
+            </w:r>
+            <w:proofErr w:type="spellEnd"/>
+            <w:r>
+              <w:rPr>
+                <w:sz w:val="24"/>
+                <w:szCs w:val="24"/>
+                <w:lang w:val="en-GB"/>
+              </w:rPr>
+              <w:t xml:space="preserve"> </w:t>
             </w:r>
             <w:r>
               <w:rPr>
@@ -4076,13 +4206,23 @@
               </w:rPr>
               <w:t xml:space="preserve">Тестване на функционалността успешно изтриване на потребител от системата, осъществена от </w:t>
             </w:r>
-            <w:r>
-              <w:rPr>
-                <w:sz w:val="24"/>
-                <w:szCs w:val="24"/>
-                <w:lang w:val="en-GB"/>
-              </w:rPr>
-              <w:t>AdminSerice.</w:t>
+            <w:proofErr w:type="spellStart"/>
+            <w:r>
+              <w:rPr>
+                <w:sz w:val="24"/>
+                <w:szCs w:val="24"/>
+                <w:lang w:val="en-GB"/>
+              </w:rPr>
+              <w:t>AdminSerice</w:t>
+            </w:r>
+            <w:proofErr w:type="spellEnd"/>
+            <w:r>
+              <w:rPr>
+                <w:sz w:val="24"/>
+                <w:szCs w:val="24"/>
+                <w:lang w:val="en-GB"/>
+              </w:rPr>
+              <w:t>.</w:t>
             </w:r>
           </w:p>
         </w:tc>
@@ -4133,6 +4273,7 @@
               </w:rPr>
               <w:t xml:space="preserve"> </w:t>
             </w:r>
+            <w:proofErr w:type="spellStart"/>
             <w:r>
               <w:rPr>
                 <w:sz w:val="24"/>
@@ -4141,6 +4282,7 @@
               </w:rPr>
               <w:t>AdminService</w:t>
             </w:r>
+            <w:proofErr w:type="spellEnd"/>
           </w:p>
           <w:p>
             <w:pPr>
@@ -4165,6 +4307,7 @@
               </w:rPr>
               <w:t xml:space="preserve">Извикване на функцията </w:t>
             </w:r>
+            <w:proofErr w:type="spellStart"/>
             <w:r>
               <w:rPr>
                 <w:sz w:val="24"/>
@@ -4173,6 +4316,7 @@
               </w:rPr>
               <w:t>DeleteUser</w:t>
             </w:r>
+            <w:proofErr w:type="spellEnd"/>
             <w:r>
               <w:rPr>
                 <w:sz w:val="24"/>
@@ -4299,13 +4443,23 @@
               </w:rPr>
               <w:t xml:space="preserve">Тестване на функционалността успешно изтриване на потребител от системата, осъществена от </w:t>
             </w:r>
-            <w:r>
-              <w:rPr>
-                <w:sz w:val="24"/>
-                <w:szCs w:val="24"/>
-                <w:lang w:val="en-GB"/>
-              </w:rPr>
-              <w:t>AdminSerice.</w:t>
+            <w:proofErr w:type="spellStart"/>
+            <w:r>
+              <w:rPr>
+                <w:sz w:val="24"/>
+                <w:szCs w:val="24"/>
+                <w:lang w:val="en-GB"/>
+              </w:rPr>
+              <w:t>AdminSerice</w:t>
+            </w:r>
+            <w:proofErr w:type="spellEnd"/>
+            <w:r>
+              <w:rPr>
+                <w:sz w:val="24"/>
+                <w:szCs w:val="24"/>
+                <w:lang w:val="en-GB"/>
+              </w:rPr>
+              <w:t>.</w:t>
             </w:r>
           </w:p>
         </w:tc>
@@ -4356,6 +4510,7 @@
               </w:rPr>
               <w:t xml:space="preserve"> </w:t>
             </w:r>
+            <w:proofErr w:type="spellStart"/>
             <w:r>
               <w:rPr>
                 <w:sz w:val="24"/>
@@ -4364,6 +4519,7 @@
               </w:rPr>
               <w:t>AdminService</w:t>
             </w:r>
+            <w:proofErr w:type="spellEnd"/>
           </w:p>
           <w:p>
             <w:pPr>
@@ -4388,6 +4544,7 @@
               </w:rPr>
               <w:t xml:space="preserve">Извикване на функцията </w:t>
             </w:r>
+            <w:proofErr w:type="spellStart"/>
             <w:r>
               <w:rPr>
                 <w:sz w:val="24"/>
@@ -4396,6 +4553,7 @@
               </w:rPr>
               <w:t>DeleteUser</w:t>
             </w:r>
+            <w:proofErr w:type="spellEnd"/>
             <w:r>
               <w:rPr>
                 <w:sz w:val="24"/>
@@ -4522,7 +4680,25 @@
                 <w:szCs w:val="24"/>
                 <w:lang w:val="en-GB"/>
               </w:rPr>
-              <w:t xml:space="preserve"> AdminService.</w:t>
+              <w:t xml:space="preserve"> </w:t>
+            </w:r>
+            <w:proofErr w:type="spellStart"/>
+            <w:r>
+              <w:rPr>
+                <w:sz w:val="24"/>
+                <w:szCs w:val="24"/>
+                <w:lang w:val="en-GB"/>
+              </w:rPr>
+              <w:t>AdminService</w:t>
+            </w:r>
+            <w:proofErr w:type="spellEnd"/>
+            <w:r>
+              <w:rPr>
+                <w:sz w:val="24"/>
+                <w:szCs w:val="24"/>
+                <w:lang w:val="en-GB"/>
+              </w:rPr>
+              <w:t>.</w:t>
             </w:r>
           </w:p>
         </w:tc>
@@ -4574,6 +4750,7 @@
               </w:rPr>
               <w:t xml:space="preserve"> </w:t>
             </w:r>
+            <w:proofErr w:type="spellStart"/>
             <w:r>
               <w:rPr>
                 <w:sz w:val="24"/>
@@ -4582,6 +4759,7 @@
               </w:rPr>
               <w:t>AdminService</w:t>
             </w:r>
+            <w:proofErr w:type="spellEnd"/>
           </w:p>
           <w:p>
             <w:pPr>
@@ -4754,13 +4932,23 @@
               </w:rPr>
               <w:t xml:space="preserve">Тестване на функциалността успешна регистрация на доктор, осъществена от </w:t>
             </w:r>
-            <w:r>
-              <w:rPr>
-                <w:sz w:val="24"/>
-                <w:szCs w:val="24"/>
-                <w:lang w:val="en-GB"/>
-              </w:rPr>
-              <w:t>AdminService.</w:t>
+            <w:proofErr w:type="spellStart"/>
+            <w:r>
+              <w:rPr>
+                <w:sz w:val="24"/>
+                <w:szCs w:val="24"/>
+                <w:lang w:val="en-GB"/>
+              </w:rPr>
+              <w:t>AdminService</w:t>
+            </w:r>
+            <w:proofErr w:type="spellEnd"/>
+            <w:r>
+              <w:rPr>
+                <w:sz w:val="24"/>
+                <w:szCs w:val="24"/>
+                <w:lang w:val="en-GB"/>
+              </w:rPr>
+              <w:t>.</w:t>
             </w:r>
           </w:p>
         </w:tc>
@@ -4809,8 +4997,18 @@
                 <w:szCs w:val="24"/>
                 <w:lang w:val="en-GB"/>
               </w:rPr>
-              <w:t xml:space="preserve"> AdminService</w:t>
-            </w:r>
+              <w:t xml:space="preserve"> </w:t>
+            </w:r>
+            <w:proofErr w:type="spellStart"/>
+            <w:r>
+              <w:rPr>
+                <w:sz w:val="24"/>
+                <w:szCs w:val="24"/>
+                <w:lang w:val="en-GB"/>
+              </w:rPr>
+              <w:t>AdminService</w:t>
+            </w:r>
+            <w:proofErr w:type="spellEnd"/>
           </w:p>
           <w:p>
             <w:pPr>
@@ -5401,6 +5599,300 @@
               </w:rPr>
               <w:t> </w:t>
             </w:r>
+            <w:r>
+              <w:fldChar w:fldCharType="begin"/>
+            </w:r>
+            <w:r>
+              <w:instrText xml:space="preserve"> HYPERLINK "https://github.com/Kroxitrock/cancer-registry/commit/a94966716bdb0ad8fd54f11d13c18540d55d04f5" </w:instrText>
+            </w:r>
+            <w:r>
+              <w:fldChar w:fldCharType="separate"/>
+            </w:r>
+            <w:r>
+              <w:rPr>
+                <w:rStyle w:val="Hyperlink"/>
+                <w:sz w:val="24"/>
+                <w:szCs w:val="24"/>
+              </w:rPr>
+              <w:t>a949667</w:t>
+            </w:r>
+            <w:r>
+              <w:rPr>
+                <w:rStyle w:val="Hyperlink"/>
+                <w:sz w:val="24"/>
+                <w:szCs w:val="24"/>
+              </w:rPr>
+              <w:fldChar w:fldCharType="end"/>
+            </w:r>
+          </w:p>
+        </w:tc>
+        <w:tc>
+          <w:tcPr>
+            <w:tcW w:w="1600" w:type="dxa"/>
+          </w:tcPr>
+          <w:p>
+            <w:pPr>
+              <w:tabs>
+                <w:tab w:val="left" w:pos="1087"/>
+              </w:tabs>
+              <w:rPr>
+                <w:sz w:val="24"/>
+                <w:szCs w:val="24"/>
+              </w:rPr>
+            </w:pPr>
+            <w:r>
+              <w:rPr>
+                <w:sz w:val="24"/>
+                <w:szCs w:val="24"/>
+              </w:rPr>
+              <w:t>Да</w:t>
+            </w:r>
+          </w:p>
+        </w:tc>
+        <w:tc>
+          <w:tcPr>
+            <w:tcW w:w="1498" w:type="dxa"/>
+          </w:tcPr>
+          <w:p>
+            <w:pPr>
+              <w:jc w:val="center"/>
+              <w:rPr>
+                <w:sz w:val="24"/>
+                <w:szCs w:val="24"/>
+              </w:rPr>
+            </w:pPr>
+            <w:r>
+              <w:rPr>
+                <w:sz w:val="24"/>
+                <w:szCs w:val="24"/>
+              </w:rPr>
+              <w:t>Повтарящи се грешки</w:t>
+            </w:r>
+          </w:p>
+        </w:tc>
+        <w:tc>
+          <w:tcPr>
+            <w:tcW w:w="1496" w:type="dxa"/>
+          </w:tcPr>
+          <w:p>
+            <w:pPr>
+              <w:rPr>
+                <w:sz w:val="24"/>
+                <w:szCs w:val="24"/>
+              </w:rPr>
+            </w:pPr>
+            <w:r>
+              <w:rPr>
+                <w:sz w:val="24"/>
+                <w:szCs w:val="24"/>
+              </w:rPr>
+              <w:t>10, 11</w:t>
+            </w:r>
+          </w:p>
+        </w:tc>
+        <w:tc>
+          <w:tcPr>
+            <w:tcW w:w="2240" w:type="dxa"/>
+          </w:tcPr>
+          <w:p>
+            <w:pPr>
+              <w:rPr>
+                <w:sz w:val="24"/>
+                <w:szCs w:val="24"/>
+              </w:rPr>
+            </w:pPr>
+            <w:r>
+              <w:rPr>
+                <w:sz w:val="24"/>
+                <w:szCs w:val="24"/>
+              </w:rPr>
+              <w:t>Любомир Филипов</w:t>
+            </w:r>
+          </w:p>
+        </w:tc>
+      </w:tr>
+      <w:tr>
+        <w:tc>
+          <w:tcPr>
+            <w:tcW w:w="1449" w:type="dxa"/>
+          </w:tcPr>
+          <w:p>
+            <w:pPr>
+              <w:rPr>
+                <w:sz w:val="24"/>
+                <w:szCs w:val="24"/>
+                <w:lang w:val="en-GB"/>
+              </w:rPr>
+            </w:pPr>
+            <w:r>
+              <w:rPr>
+                <w:sz w:val="24"/>
+                <w:szCs w:val="24"/>
+                <w:lang w:val="en-GB"/>
+              </w:rPr>
+              <w:t>4</w:t>
+            </w:r>
+          </w:p>
+        </w:tc>
+        <w:tc>
+          <w:tcPr>
+            <w:tcW w:w="1493" w:type="dxa"/>
+          </w:tcPr>
+          <w:p>
+            <w:pPr>
+              <w:rPr>
+                <w:sz w:val="24"/>
+                <w:szCs w:val="24"/>
+              </w:rPr>
+            </w:pPr>
+            <w:r>
+              <w:rPr>
+                <w:sz w:val="24"/>
+                <w:szCs w:val="24"/>
+              </w:rPr>
+              <w:t> </w:t>
+            </w:r>
+            <w:r>
+              <w:fldChar w:fldCharType="begin"/>
+            </w:r>
+            <w:r>
+              <w:instrText xml:space="preserve"> HYPERLINK "https://github.com/Kroxitrock/cancer-registry/commit/a94966716bdb0ad8fd54f11d13c18540d55d04f5" </w:instrText>
+            </w:r>
+            <w:r>
+              <w:fldChar w:fldCharType="separate"/>
+            </w:r>
+            <w:r>
+              <w:rPr>
+                <w:rStyle w:val="Hyperlink"/>
+                <w:sz w:val="24"/>
+                <w:szCs w:val="24"/>
+              </w:rPr>
+              <w:t>a949667</w:t>
+            </w:r>
+            <w:r>
+              <w:rPr>
+                <w:rStyle w:val="Hyperlink"/>
+                <w:sz w:val="24"/>
+                <w:szCs w:val="24"/>
+              </w:rPr>
+              <w:fldChar w:fldCharType="end"/>
+            </w:r>
+          </w:p>
+        </w:tc>
+        <w:tc>
+          <w:tcPr>
+            <w:tcW w:w="1600" w:type="dxa"/>
+          </w:tcPr>
+          <w:p>
+            <w:pPr>
+              <w:rPr>
+                <w:sz w:val="24"/>
+                <w:szCs w:val="24"/>
+              </w:rPr>
+            </w:pPr>
+            <w:r>
+              <w:rPr>
+                <w:sz w:val="24"/>
+                <w:szCs w:val="24"/>
+              </w:rPr>
+              <w:t>Да</w:t>
+            </w:r>
+          </w:p>
+        </w:tc>
+        <w:tc>
+          <w:tcPr>
+            <w:tcW w:w="1498" w:type="dxa"/>
+          </w:tcPr>
+          <w:p>
+            <w:pPr>
+              <w:jc w:val="center"/>
+              <w:rPr>
+                <w:sz w:val="24"/>
+                <w:szCs w:val="24"/>
+              </w:rPr>
+            </w:pPr>
+            <w:r>
+              <w:rPr>
+                <w:sz w:val="24"/>
+                <w:szCs w:val="24"/>
+              </w:rPr>
+              <w:t>Повтарящи се грешки</w:t>
+            </w:r>
+          </w:p>
+        </w:tc>
+        <w:tc>
+          <w:tcPr>
+            <w:tcW w:w="1496" w:type="dxa"/>
+          </w:tcPr>
+          <w:p>
+            <w:pPr>
+              <w:rPr>
+                <w:sz w:val="24"/>
+                <w:szCs w:val="24"/>
+              </w:rPr>
+            </w:pPr>
+            <w:r>
+              <w:rPr>
+                <w:sz w:val="24"/>
+                <w:szCs w:val="24"/>
+              </w:rPr>
+              <w:t>10, 11</w:t>
+            </w:r>
+          </w:p>
+        </w:tc>
+        <w:tc>
+          <w:tcPr>
+            <w:tcW w:w="2240" w:type="dxa"/>
+          </w:tcPr>
+          <w:p>
+            <w:pPr>
+              <w:rPr>
+                <w:sz w:val="24"/>
+                <w:szCs w:val="24"/>
+              </w:rPr>
+            </w:pPr>
+            <w:r>
+              <w:rPr>
+                <w:sz w:val="24"/>
+                <w:szCs w:val="24"/>
+              </w:rPr>
+              <w:t>Любомир Филипов</w:t>
+            </w:r>
+          </w:p>
+        </w:tc>
+      </w:tr>
+      <w:tr>
+        <w:tc>
+          <w:tcPr>
+            <w:tcW w:w="1449" w:type="dxa"/>
+          </w:tcPr>
+          <w:p>
+            <w:pPr>
+              <w:rPr>
+                <w:sz w:val="24"/>
+                <w:szCs w:val="24"/>
+              </w:rPr>
+            </w:pPr>
+            <w:r>
+              <w:rPr>
+                <w:sz w:val="24"/>
+                <w:szCs w:val="24"/>
+              </w:rPr>
+              <w:t>3</w:t>
+            </w:r>
+          </w:p>
+        </w:tc>
+        <w:tc>
+          <w:tcPr>
+            <w:tcW w:w="1493" w:type="dxa"/>
+          </w:tcPr>
+          <w:p>
+            <w:pPr>
+              <w:rPr>
+                <w:sz w:val="24"/>
+                <w:szCs w:val="24"/>
+              </w:rPr>
+            </w:pPr>
             <w:hyperlink r:id="rId8" w:history="1">
               <w:r>
                 <w:rPr>
@@ -5408,7 +5900,7 @@
                   <w:sz w:val="24"/>
                   <w:szCs w:val="24"/>
                 </w:rPr>
-                <w:t>a949667</w:t>
+                <w:t>e5d0a6f</w:t>
               </w:r>
             </w:hyperlink>
           </w:p>
@@ -5419,20 +5911,17 @@
           </w:tcPr>
           <w:p>
             <w:pPr>
-              <w:tabs>
-                <w:tab w:val="left" w:pos="1087"/>
-              </w:tabs>
-              <w:rPr>
-                <w:sz w:val="24"/>
-                <w:szCs w:val="24"/>
-              </w:rPr>
-            </w:pPr>
-            <w:r>
-              <w:rPr>
-                <w:sz w:val="24"/>
-                <w:szCs w:val="24"/>
-              </w:rPr>
-              <w:t>Не</w:t>
+              <w:rPr>
+                <w:sz w:val="24"/>
+                <w:szCs w:val="24"/>
+              </w:rPr>
+            </w:pPr>
+            <w:r>
+              <w:rPr>
+                <w:sz w:val="24"/>
+                <w:szCs w:val="24"/>
+              </w:rPr>
+              <w:t>Да</w:t>
             </w:r>
           </w:p>
         </w:tc>
@@ -5453,7 +5942,7 @@
                 <w:sz w:val="24"/>
                 <w:szCs w:val="24"/>
               </w:rPr>
-              <w:t>Повтарящи се грешки</w:t>
+              <w:t>-</w:t>
             </w:r>
           </w:p>
         </w:tc>
@@ -5468,13 +5957,6 @@
                 <w:szCs w:val="24"/>
               </w:rPr>
             </w:pPr>
-            <w:r>
-              <w:rPr>
-                <w:sz w:val="24"/>
-                <w:szCs w:val="24"/>
-              </w:rPr>
-              <w:t>10, 11</w:t>
-            </w:r>
           </w:p>
         </w:tc>
         <w:tc>
@@ -5508,14 +5990,12 @@
               <w:rPr>
                 <w:sz w:val="24"/>
                 <w:szCs w:val="24"/>
-                <w:lang w:val="en-GB"/>
-              </w:rPr>
-            </w:pPr>
-            <w:r>
-              <w:rPr>
-                <w:sz w:val="24"/>
-                <w:szCs w:val="24"/>
-                <w:lang w:val="en-GB"/>
+              </w:rPr>
+            </w:pPr>
+            <w:r>
+              <w:rPr>
+                <w:sz w:val="24"/>
+                <w:szCs w:val="24"/>
               </w:rPr>
               <w:t>4</w:t>
             </w:r>
@@ -5532,13 +6012,6 @@
                 <w:szCs w:val="24"/>
               </w:rPr>
             </w:pPr>
-            <w:r>
-              <w:rPr>
-                <w:sz w:val="24"/>
-                <w:szCs w:val="24"/>
-              </w:rPr>
-              <w:t> </w:t>
-            </w:r>
             <w:hyperlink r:id="rId9" w:history="1">
               <w:r>
                 <w:rPr>
@@ -5546,7 +6019,7 @@
                   <w:sz w:val="24"/>
                   <w:szCs w:val="24"/>
                 </w:rPr>
-                <w:t>a949667</w:t>
+                <w:t>e5d0a6f</w:t>
               </w:r>
             </w:hyperlink>
           </w:p>
@@ -5567,7 +6040,7 @@
                 <w:sz w:val="24"/>
                 <w:szCs w:val="24"/>
               </w:rPr>
-              <w:t>Не</w:t>
+              <w:t>Да</w:t>
             </w:r>
           </w:p>
         </w:tc>
@@ -5588,7 +6061,7 @@
                 <w:sz w:val="24"/>
                 <w:szCs w:val="24"/>
               </w:rPr>
-              <w:t>Повтарящи се грешки</w:t>
+              <w:t>-</w:t>
             </w:r>
           </w:p>
         </w:tc>
@@ -5603,13 +6076,6 @@
                 <w:szCs w:val="24"/>
               </w:rPr>
             </w:pPr>
-            <w:r>
-              <w:rPr>
-                <w:sz w:val="24"/>
-                <w:szCs w:val="24"/>
-              </w:rPr>
-              <w:t>10, 11</w:t>
-            </w:r>
           </w:p>
         </w:tc>
         <w:tc>
@@ -5643,14 +6109,16 @@
               <w:rPr>
                 <w:sz w:val="24"/>
                 <w:szCs w:val="24"/>
-              </w:rPr>
-            </w:pPr>
-            <w:r>
-              <w:rPr>
-                <w:sz w:val="24"/>
-                <w:szCs w:val="24"/>
-              </w:rPr>
-              <w:t>3</w:t>
+                <w:lang w:val="en-GB"/>
+              </w:rPr>
+            </w:pPr>
+            <w:r>
+              <w:rPr>
+                <w:sz w:val="24"/>
+                <w:szCs w:val="24"/>
+                <w:lang w:val="en-GB"/>
+              </w:rPr>
+              <w:t>5</w:t>
             </w:r>
           </w:p>
         </w:tc>
@@ -5729,6 +6197,13 @@
                 <w:szCs w:val="24"/>
               </w:rPr>
             </w:pPr>
+            <w:r>
+              <w:rPr>
+                <w:sz w:val="24"/>
+                <w:szCs w:val="24"/>
+              </w:rPr>
+              <w:t>20</w:t>
+            </w:r>
           </w:p>
         </w:tc>
         <w:tc>
@@ -5762,14 +6237,16 @@
               <w:rPr>
                 <w:sz w:val="24"/>
                 <w:szCs w:val="24"/>
-              </w:rPr>
-            </w:pPr>
-            <w:r>
-              <w:rPr>
-                <w:sz w:val="24"/>
-                <w:szCs w:val="24"/>
-              </w:rPr>
-              <w:t>4</w:t>
+                <w:lang w:val="en-GB"/>
+              </w:rPr>
+            </w:pPr>
+            <w:r>
+              <w:rPr>
+                <w:sz w:val="24"/>
+                <w:szCs w:val="24"/>
+                <w:lang w:val="en-GB"/>
+              </w:rPr>
+              <w:t>6</w:t>
             </w:r>
           </w:p>
         </w:tc>
@@ -5846,8 +6323,16 @@
               <w:rPr>
                 <w:sz w:val="24"/>
                 <w:szCs w:val="24"/>
-              </w:rPr>
-            </w:pPr>
+                <w:lang w:val="en-GB"/>
+              </w:rPr>
+            </w:pPr>
+            <w:r>
+              <w:rPr>
+                <w:sz w:val="24"/>
+                <w:szCs w:val="24"/>
+              </w:rPr>
+              <w:t>20</w:t>
+            </w:r>
           </w:p>
         </w:tc>
         <w:tc>
@@ -5890,7 +6375,7 @@
                 <w:szCs w:val="24"/>
                 <w:lang w:val="en-GB"/>
               </w:rPr>
-              <w:t>5</w:t>
+              <w:t>7</w:t>
             </w:r>
           </w:p>
         </w:tc>
@@ -5967,14 +6452,16 @@
               <w:rPr>
                 <w:sz w:val="24"/>
                 <w:szCs w:val="24"/>
-              </w:rPr>
-            </w:pPr>
-            <w:r>
-              <w:rPr>
-                <w:sz w:val="24"/>
-                <w:szCs w:val="24"/>
-              </w:rPr>
-              <w:t>20</w:t>
+                <w:lang w:val="en-GB"/>
+              </w:rPr>
+            </w:pPr>
+            <w:r>
+              <w:rPr>
+                <w:sz w:val="24"/>
+                <w:szCs w:val="24"/>
+                <w:lang w:val="en-GB"/>
+              </w:rPr>
+              <w:t>28</w:t>
             </w:r>
           </w:p>
         </w:tc>
@@ -6018,7 +6505,7 @@
                 <w:szCs w:val="24"/>
                 <w:lang w:val="en-GB"/>
               </w:rPr>
-              <w:t>6</w:t>
+              <w:t>8</w:t>
             </w:r>
           </w:p>
         </w:tc>
@@ -6102,8 +6589,9 @@
               <w:rPr>
                 <w:sz w:val="24"/>
                 <w:szCs w:val="24"/>
-              </w:rPr>
-              <w:t>20</w:t>
+                <w:lang w:val="en-GB"/>
+              </w:rPr>
+              <w:t>28</w:t>
             </w:r>
           </w:p>
         </w:tc>
@@ -6147,7 +6635,7 @@
                 <w:szCs w:val="24"/>
                 <w:lang w:val="en-GB"/>
               </w:rPr>
-              <w:t>7</w:t>
+              <w:t>9</w:t>
             </w:r>
           </w:p>
         </w:tc>
@@ -6277,7 +6765,7 @@
                 <w:szCs w:val="24"/>
                 <w:lang w:val="en-GB"/>
               </w:rPr>
-              <w:t>8</w:t>
+              <w:t>10</w:t>
             </w:r>
           </w:p>
         </w:tc>
@@ -6363,7 +6851,7 @@
                 <w:szCs w:val="24"/>
                 <w:lang w:val="en-GB"/>
               </w:rPr>
-              <w:t>28</w:t>
+              <w:t>10</w:t>
             </w:r>
           </w:p>
         </w:tc>
@@ -6407,7 +6895,7 @@
                 <w:szCs w:val="24"/>
                 <w:lang w:val="en-GB"/>
               </w:rPr>
-              <w:t>9</w:t>
+              <w:t>11</w:t>
             </w:r>
           </w:p>
         </w:tc>
@@ -6493,7 +6981,7 @@
                 <w:szCs w:val="24"/>
                 <w:lang w:val="en-GB"/>
               </w:rPr>
-              <w:t>28</w:t>
+              <w:t>11</w:t>
             </w:r>
           </w:p>
         </w:tc>
@@ -6537,7 +7025,7 @@
                 <w:szCs w:val="24"/>
                 <w:lang w:val="en-GB"/>
               </w:rPr>
-              <w:t>10</w:t>
+              <w:t>12</w:t>
             </w:r>
           </w:p>
         </w:tc>
@@ -6614,17 +7102,8 @@
               <w:rPr>
                 <w:sz w:val="24"/>
                 <w:szCs w:val="24"/>
-                <w:lang w:val="en-GB"/>
-              </w:rPr>
-            </w:pPr>
-            <w:r>
-              <w:rPr>
-                <w:sz w:val="24"/>
-                <w:szCs w:val="24"/>
-                <w:lang w:val="en-GB"/>
-              </w:rPr>
-              <w:t>10</w:t>
-            </w:r>
+              </w:rPr>
+            </w:pPr>
           </w:p>
         </w:tc>
         <w:tc>
@@ -6667,7 +7146,7 @@
                 <w:szCs w:val="24"/>
                 <w:lang w:val="en-GB"/>
               </w:rPr>
-              <w:t>11</w:t>
+              <w:t>13</w:t>
             </w:r>
           </w:p>
         </w:tc>
@@ -6744,17 +7223,8 @@
               <w:rPr>
                 <w:sz w:val="24"/>
                 <w:szCs w:val="24"/>
-                <w:lang w:val="en-GB"/>
-              </w:rPr>
-            </w:pPr>
-            <w:r>
-              <w:rPr>
-                <w:sz w:val="24"/>
-                <w:szCs w:val="24"/>
-                <w:lang w:val="en-GB"/>
-              </w:rPr>
-              <w:t>11</w:t>
-            </w:r>
+              </w:rPr>
+            </w:pPr>
           </w:p>
         </w:tc>
         <w:tc>
@@ -6788,16 +7258,14 @@
               <w:rPr>
                 <w:sz w:val="24"/>
                 <w:szCs w:val="24"/>
-                <w:lang w:val="en-GB"/>
-              </w:rPr>
-            </w:pPr>
-            <w:r>
-              <w:rPr>
-                <w:sz w:val="24"/>
-                <w:szCs w:val="24"/>
-                <w:lang w:val="en-GB"/>
-              </w:rPr>
-              <w:t>12</w:t>
+              </w:rPr>
+            </w:pPr>
+            <w:r>
+              <w:rPr>
+                <w:sz w:val="24"/>
+                <w:szCs w:val="24"/>
+              </w:rPr>
+              <w:t>14</w:t>
             </w:r>
           </w:p>
         </w:tc>
@@ -6806,20 +7274,12 @@
             <w:tcW w:w="1493" w:type="dxa"/>
           </w:tcPr>
           <w:p>
-            <w:pPr>
-              <w:rPr>
-                <w:sz w:val="24"/>
-                <w:szCs w:val="24"/>
-              </w:rPr>
-            </w:pPr>
             <w:hyperlink r:id="rId19" w:history="1">
               <w:r>
                 <w:rPr>
                   <w:rStyle w:val="Hyperlink"/>
-                  <w:sz w:val="24"/>
-                  <w:szCs w:val="24"/>
                 </w:rPr>
-                <w:t>e5d0a6f</w:t>
+                <w:t>0831c70</w:t>
               </w:r>
             </w:hyperlink>
           </w:p>
@@ -6876,6 +7336,13 @@
                 <w:szCs w:val="24"/>
               </w:rPr>
             </w:pPr>
+            <w:r>
+              <w:rPr>
+                <w:sz w:val="24"/>
+                <w:szCs w:val="24"/>
+              </w:rPr>
+              <w:t>12</w:t>
+            </w:r>
           </w:p>
         </w:tc>
         <w:tc>
@@ -6909,16 +7376,14 @@
               <w:rPr>
                 <w:sz w:val="24"/>
                 <w:szCs w:val="24"/>
-                <w:lang w:val="en-GB"/>
-              </w:rPr>
-            </w:pPr>
-            <w:r>
-              <w:rPr>
-                <w:sz w:val="24"/>
-                <w:szCs w:val="24"/>
-                <w:lang w:val="en-GB"/>
-              </w:rPr>
-              <w:t>13</w:t>
+              </w:rPr>
+            </w:pPr>
+            <w:r>
+              <w:rPr>
+                <w:sz w:val="24"/>
+                <w:szCs w:val="24"/>
+              </w:rPr>
+              <w:t>15</w:t>
             </w:r>
           </w:p>
         </w:tc>
@@ -6927,20 +7392,12 @@
             <w:tcW w:w="1493" w:type="dxa"/>
           </w:tcPr>
           <w:p>
-            <w:pPr>
-              <w:rPr>
-                <w:sz w:val="24"/>
-                <w:szCs w:val="24"/>
-              </w:rPr>
-            </w:pPr>
             <w:hyperlink r:id="rId20" w:history="1">
               <w:r>
                 <w:rPr>
                   <w:rStyle w:val="Hyperlink"/>
-                  <w:sz w:val="24"/>
-                  <w:szCs w:val="24"/>
                 </w:rPr>
-                <w:t>e5d0a6f</w:t>
+                <w:t>0831c70</w:t>
               </w:r>
             </w:hyperlink>
           </w:p>
@@ -6997,6 +7454,13 @@
                 <w:szCs w:val="24"/>
               </w:rPr>
             </w:pPr>
+            <w:r>
+              <w:rPr>
+                <w:sz w:val="24"/>
+                <w:szCs w:val="24"/>
+              </w:rPr>
+              <w:t>12</w:t>
+            </w:r>
           </w:p>
         </w:tc>
         <w:tc>
@@ -7037,7 +7501,7 @@
                 <w:sz w:val="24"/>
                 <w:szCs w:val="24"/>
               </w:rPr>
-              <w:t>14</w:t>
+              <w:t>16</w:t>
             </w:r>
           </w:p>
         </w:tc>
@@ -7155,7 +7619,7 @@
                 <w:sz w:val="24"/>
                 <w:szCs w:val="24"/>
               </w:rPr>
-              <w:t>15</w:t>
+              <w:t>17</w:t>
             </w:r>
           </w:p>
         </w:tc>
@@ -7273,7 +7737,7 @@
                 <w:sz w:val="24"/>
                 <w:szCs w:val="24"/>
               </w:rPr>
-              <w:t>16</w:t>
+              <w:t>18</w:t>
             </w:r>
           </w:p>
         </w:tc>
@@ -7349,7 +7813,7 @@
                 <w:sz w:val="24"/>
                 <w:szCs w:val="24"/>
               </w:rPr>
-              <w:t>12</w:t>
+              <w:t>13</w:t>
             </w:r>
           </w:p>
         </w:tc>
@@ -7391,7 +7855,7 @@
                 <w:sz w:val="24"/>
                 <w:szCs w:val="24"/>
               </w:rPr>
-              <w:t>17</w:t>
+              <w:t>19</w:t>
             </w:r>
           </w:p>
         </w:tc>
@@ -7401,242 +7865,6 @@
           </w:tcPr>
           <w:p>
             <w:hyperlink r:id="rId24" w:history="1">
-              <w:r>
-                <w:rPr>
-                  <w:rStyle w:val="Hyperlink"/>
-                </w:rPr>
-                <w:t>0831c70</w:t>
-              </w:r>
-            </w:hyperlink>
-          </w:p>
-        </w:tc>
-        <w:tc>
-          <w:tcPr>
-            <w:tcW w:w="1600" w:type="dxa"/>
-          </w:tcPr>
-          <w:p>
-            <w:pPr>
-              <w:rPr>
-                <w:sz w:val="24"/>
-                <w:szCs w:val="24"/>
-              </w:rPr>
-            </w:pPr>
-            <w:r>
-              <w:rPr>
-                <w:sz w:val="24"/>
-                <w:szCs w:val="24"/>
-              </w:rPr>
-              <w:t>Да</w:t>
-            </w:r>
-          </w:p>
-        </w:tc>
-        <w:tc>
-          <w:tcPr>
-            <w:tcW w:w="1498" w:type="dxa"/>
-          </w:tcPr>
-          <w:p>
-            <w:pPr>
-              <w:jc w:val="center"/>
-              <w:rPr>
-                <w:sz w:val="24"/>
-                <w:szCs w:val="24"/>
-              </w:rPr>
-            </w:pPr>
-            <w:r>
-              <w:rPr>
-                <w:sz w:val="24"/>
-                <w:szCs w:val="24"/>
-              </w:rPr>
-              <w:t>-</w:t>
-            </w:r>
-          </w:p>
-        </w:tc>
-        <w:tc>
-          <w:tcPr>
-            <w:tcW w:w="1496" w:type="dxa"/>
-          </w:tcPr>
-          <w:p>
-            <w:pPr>
-              <w:rPr>
-                <w:sz w:val="24"/>
-                <w:szCs w:val="24"/>
-              </w:rPr>
-            </w:pPr>
-            <w:r>
-              <w:rPr>
-                <w:sz w:val="24"/>
-                <w:szCs w:val="24"/>
-              </w:rPr>
-              <w:t>12</w:t>
-            </w:r>
-          </w:p>
-        </w:tc>
-        <w:tc>
-          <w:tcPr>
-            <w:tcW w:w="2240" w:type="dxa"/>
-          </w:tcPr>
-          <w:p>
-            <w:pPr>
-              <w:rPr>
-                <w:sz w:val="24"/>
-                <w:szCs w:val="24"/>
-              </w:rPr>
-            </w:pPr>
-            <w:r>
-              <w:rPr>
-                <w:sz w:val="24"/>
-                <w:szCs w:val="24"/>
-              </w:rPr>
-              <w:t>Любомир Филипов</w:t>
-            </w:r>
-          </w:p>
-        </w:tc>
-      </w:tr>
-      <w:tr>
-        <w:tc>
-          <w:tcPr>
-            <w:tcW w:w="1449" w:type="dxa"/>
-          </w:tcPr>
-          <w:p>
-            <w:pPr>
-              <w:rPr>
-                <w:sz w:val="24"/>
-                <w:szCs w:val="24"/>
-              </w:rPr>
-            </w:pPr>
-            <w:r>
-              <w:rPr>
-                <w:sz w:val="24"/>
-                <w:szCs w:val="24"/>
-              </w:rPr>
-              <w:t>18</w:t>
-            </w:r>
-          </w:p>
-        </w:tc>
-        <w:tc>
-          <w:tcPr>
-            <w:tcW w:w="1493" w:type="dxa"/>
-          </w:tcPr>
-          <w:p>
-            <w:hyperlink r:id="rId25" w:history="1">
-              <w:r>
-                <w:rPr>
-                  <w:rStyle w:val="Hyperlink"/>
-                </w:rPr>
-                <w:t>0831c70</w:t>
-              </w:r>
-            </w:hyperlink>
-          </w:p>
-        </w:tc>
-        <w:tc>
-          <w:tcPr>
-            <w:tcW w:w="1600" w:type="dxa"/>
-          </w:tcPr>
-          <w:p>
-            <w:pPr>
-              <w:rPr>
-                <w:sz w:val="24"/>
-                <w:szCs w:val="24"/>
-              </w:rPr>
-            </w:pPr>
-            <w:r>
-              <w:rPr>
-                <w:sz w:val="24"/>
-                <w:szCs w:val="24"/>
-              </w:rPr>
-              <w:t>Да</w:t>
-            </w:r>
-          </w:p>
-        </w:tc>
-        <w:tc>
-          <w:tcPr>
-            <w:tcW w:w="1498" w:type="dxa"/>
-          </w:tcPr>
-          <w:p>
-            <w:pPr>
-              <w:jc w:val="center"/>
-              <w:rPr>
-                <w:sz w:val="24"/>
-                <w:szCs w:val="24"/>
-              </w:rPr>
-            </w:pPr>
-            <w:r>
-              <w:rPr>
-                <w:sz w:val="24"/>
-                <w:szCs w:val="24"/>
-              </w:rPr>
-              <w:t>-</w:t>
-            </w:r>
-          </w:p>
-        </w:tc>
-        <w:tc>
-          <w:tcPr>
-            <w:tcW w:w="1496" w:type="dxa"/>
-          </w:tcPr>
-          <w:p>
-            <w:pPr>
-              <w:rPr>
-                <w:sz w:val="24"/>
-                <w:szCs w:val="24"/>
-              </w:rPr>
-            </w:pPr>
-            <w:r>
-              <w:rPr>
-                <w:sz w:val="24"/>
-                <w:szCs w:val="24"/>
-              </w:rPr>
-              <w:t>13</w:t>
-            </w:r>
-          </w:p>
-        </w:tc>
-        <w:tc>
-          <w:tcPr>
-            <w:tcW w:w="2240" w:type="dxa"/>
-          </w:tcPr>
-          <w:p>
-            <w:pPr>
-              <w:rPr>
-                <w:sz w:val="24"/>
-                <w:szCs w:val="24"/>
-              </w:rPr>
-            </w:pPr>
-            <w:r>
-              <w:rPr>
-                <w:sz w:val="24"/>
-                <w:szCs w:val="24"/>
-              </w:rPr>
-              <w:t>Любомир Филипов</w:t>
-            </w:r>
-          </w:p>
-        </w:tc>
-      </w:tr>
-      <w:tr>
-        <w:tc>
-          <w:tcPr>
-            <w:tcW w:w="1449" w:type="dxa"/>
-          </w:tcPr>
-          <w:p>
-            <w:pPr>
-              <w:rPr>
-                <w:sz w:val="24"/>
-                <w:szCs w:val="24"/>
-              </w:rPr>
-            </w:pPr>
-            <w:r>
-              <w:rPr>
-                <w:sz w:val="24"/>
-                <w:szCs w:val="24"/>
-              </w:rPr>
-              <w:t>19</w:t>
-            </w:r>
-          </w:p>
-        </w:tc>
-        <w:tc>
-          <w:tcPr>
-            <w:tcW w:w="1493" w:type="dxa"/>
-          </w:tcPr>
-          <w:p>
-            <w:hyperlink r:id="rId26" w:history="1">
               <w:r>
                 <w:rPr>
                   <w:rStyle w:val="Hyperlink"/>
@@ -7919,61 +8147,89 @@
               </w:rPr>
               <w:t xml:space="preserve"> от </w:t>
             </w:r>
+            <w:proofErr w:type="spellStart"/>
             <w:r>
               <w:rPr>
                 <w:sz w:val="28"/>
                 <w:szCs w:val="28"/>
                 <w:lang w:val="en-GB"/>
               </w:rPr>
-              <w:t xml:space="preserve">UserManager&lt;ApplicationUser&gt; e null. </w:t>
-            </w:r>
-          </w:p>
-        </w:tc>
-        <w:tc>
-          <w:tcPr>
-            <w:tcW w:w="2504" w:type="dxa"/>
-          </w:tcPr>
-          <w:p>
-            <w:pPr>
+              <w:t>UserManager</w:t>
+            </w:r>
+            <w:proofErr w:type="spellEnd"/>
+            <w:r>
               <w:rPr>
                 <w:sz w:val="28"/>
                 <w:szCs w:val="28"/>
                 <w:lang w:val="en-GB"/>
               </w:rPr>
-            </w:pPr>
+              <w:t>&lt;</w:t>
+            </w:r>
+            <w:proofErr w:type="spellStart"/>
             <w:r>
               <w:rPr>
                 <w:sz w:val="28"/>
                 <w:szCs w:val="28"/>
-              </w:rPr>
-              <w:t>След влиза</w:t>
-            </w:r>
+                <w:lang w:val="en-GB"/>
+              </w:rPr>
+              <w:t>ApplicationUser</w:t>
+            </w:r>
+            <w:proofErr w:type="spellEnd"/>
             <w:r>
               <w:rPr>
                 <w:sz w:val="28"/>
                 <w:szCs w:val="28"/>
-              </w:rPr>
-              <w:t xml:space="preserve">нето на потребителя в системата, контролера пренасочва към друг </w:t>
-            </w:r>
-            <w:r>
+                <w:lang w:val="en-GB"/>
+              </w:rPr>
+              <w:t xml:space="preserve">&gt; e null. </w:t>
+            </w:r>
+          </w:p>
+        </w:tc>
+        <w:tc>
+          <w:tcPr>
+            <w:tcW w:w="2504" w:type="dxa"/>
+          </w:tcPr>
+          <w:p>
+            <w:pPr>
               <w:rPr>
                 <w:sz w:val="28"/>
                 <w:szCs w:val="28"/>
                 <w:lang w:val="en-GB"/>
               </w:rPr>
-              <w:t xml:space="preserve">action </w:t>
-            </w:r>
+            </w:pPr>
             <w:r>
               <w:rPr>
                 <w:sz w:val="28"/>
                 <w:szCs w:val="28"/>
               </w:rPr>
-              <w:t xml:space="preserve">метод, а не връща определеното </w:t>
+              <w:t>След влиза</w:t>
             </w:r>
             <w:r>
               <w:rPr>
                 <w:sz w:val="28"/>
                 <w:szCs w:val="28"/>
+              </w:rPr>
+              <w:t xml:space="preserve">нето на потребителя в системата, контролера пренасочва към друг </w:t>
+            </w:r>
+            <w:r>
+              <w:rPr>
+                <w:sz w:val="28"/>
+                <w:szCs w:val="28"/>
+                <w:lang w:val="en-GB"/>
+              </w:rPr>
+              <w:t xml:space="preserve">action </w:t>
+            </w:r>
+            <w:r>
+              <w:rPr>
+                <w:sz w:val="28"/>
+                <w:szCs w:val="28"/>
+              </w:rPr>
+              <w:t xml:space="preserve">метод, а не връща определеното </w:t>
+            </w:r>
+            <w:r>
+              <w:rPr>
+                <w:sz w:val="28"/>
+                <w:szCs w:val="28"/>
                 <w:lang w:val="en-GB"/>
               </w:rPr>
               <w:t>view.</w:t>
@@ -8096,13 +8352,23 @@
               </w:rPr>
               <w:t xml:space="preserve"> на </w:t>
             </w:r>
+            <w:proofErr w:type="spellStart"/>
             <w:r>
               <w:rPr>
                 <w:sz w:val="28"/>
                 <w:szCs w:val="28"/>
                 <w:lang w:val="en-GB"/>
               </w:rPr>
-              <w:t>OperationResult.</w:t>
+              <w:t>OperationResult</w:t>
+            </w:r>
+            <w:proofErr w:type="spellEnd"/>
+            <w:r>
+              <w:rPr>
+                <w:sz w:val="28"/>
+                <w:szCs w:val="28"/>
+                <w:lang w:val="en-GB"/>
+              </w:rPr>
+              <w:t>.</w:t>
             </w:r>
           </w:p>
         </w:tc>
@@ -8178,13 +8444,23 @@
               </w:rPr>
               <w:t xml:space="preserve">След добавяне на определения пациент, се извиква </w:t>
             </w:r>
+            <w:proofErr w:type="spellStart"/>
             <w:r>
               <w:rPr>
                 <w:sz w:val="28"/>
                 <w:szCs w:val="28"/>
                 <w:lang w:val="en-GB"/>
               </w:rPr>
-              <w:t>SaveChanges.</w:t>
+              <w:t>SaveChanges</w:t>
+            </w:r>
+            <w:proofErr w:type="spellEnd"/>
+            <w:r>
+              <w:rPr>
+                <w:sz w:val="28"/>
+                <w:szCs w:val="28"/>
+                <w:lang w:val="en-GB"/>
+              </w:rPr>
+              <w:t>.</w:t>
             </w:r>
           </w:p>
         </w:tc>
@@ -8294,6 +8570,289 @@
                 <w:szCs w:val="28"/>
               </w:rPr>
               <w:t>съобщения за грешки.</w:t>
+            </w:r>
+          </w:p>
+        </w:tc>
+      </w:tr>
+      <w:tr>
+        <w:tc>
+          <w:tcPr>
+            <w:tcW w:w="1539" w:type="dxa"/>
+          </w:tcPr>
+          <w:p>
+            <w:pPr>
+              <w:rPr>
+                <w:sz w:val="28"/>
+                <w:szCs w:val="28"/>
+                <w:lang w:val="en-GB"/>
+              </w:rPr>
+            </w:pPr>
+            <w:r>
+              <w:rPr>
+                <w:sz w:val="28"/>
+                <w:szCs w:val="28"/>
+                <w:lang w:val="en-GB"/>
+              </w:rPr>
+              <w:t>Fixed</w:t>
+            </w:r>
+          </w:p>
+        </w:tc>
+        <w:tc>
+          <w:tcPr>
+            <w:tcW w:w="4973" w:type="dxa"/>
+          </w:tcPr>
+          <w:p>
+            <w:pPr>
+              <w:rPr>
+                <w:sz w:val="28"/>
+                <w:szCs w:val="28"/>
+                <w:lang w:val="en-GB"/>
+              </w:rPr>
+            </w:pPr>
+            <w:r>
+              <w:rPr>
+                <w:sz w:val="28"/>
+                <w:szCs w:val="28"/>
+              </w:rPr>
+              <w:t>Позволено логване на пациент чрез страницата за логване на доктор и обратното</w:t>
+            </w:r>
+            <w:r>
+              <w:rPr>
+                <w:sz w:val="28"/>
+                <w:szCs w:val="28"/>
+                <w:lang w:val="en-GB"/>
+              </w:rPr>
+              <w:t>.</w:t>
+            </w:r>
+          </w:p>
+        </w:tc>
+        <w:tc>
+          <w:tcPr>
+            <w:tcW w:w="2504" w:type="dxa"/>
+          </w:tcPr>
+          <w:p>
+            <w:pPr>
+              <w:rPr>
+                <w:sz w:val="28"/>
+                <w:szCs w:val="28"/>
+              </w:rPr>
+            </w:pPr>
+            <w:r>
+              <w:rPr>
+                <w:sz w:val="28"/>
+                <w:szCs w:val="28"/>
+              </w:rPr>
+              <w:t>Направени са нужните проверки за остановяване на типа на влизащия потребител.</w:t>
+            </w:r>
+          </w:p>
+        </w:tc>
+      </w:tr>
+      <w:tr>
+        <w:tc>
+          <w:tcPr>
+            <w:tcW w:w="1539" w:type="dxa"/>
+          </w:tcPr>
+          <w:p>
+            <w:pPr>
+              <w:rPr>
+                <w:sz w:val="28"/>
+                <w:szCs w:val="28"/>
+                <w:lang w:val="en-GB"/>
+              </w:rPr>
+            </w:pPr>
+            <w:r>
+              <w:rPr>
+                <w:sz w:val="28"/>
+                <w:szCs w:val="28"/>
+                <w:lang w:val="en-GB"/>
+              </w:rPr>
+              <w:t>Fixed</w:t>
+            </w:r>
+          </w:p>
+        </w:tc>
+        <w:tc>
+          <w:tcPr>
+            <w:tcW w:w="4973" w:type="dxa"/>
+          </w:tcPr>
+          <w:p>
+            <w:pPr>
+              <w:rPr>
+                <w:sz w:val="28"/>
+                <w:szCs w:val="28"/>
+                <w:lang w:val="en-GB"/>
+              </w:rPr>
+            </w:pPr>
+            <w:r>
+              <w:rPr>
+                <w:sz w:val="28"/>
+                <w:szCs w:val="28"/>
+              </w:rPr>
+              <w:t>След изтриване на профил на пациент или доктор, следва срив на системата поради невалидност на данните.</w:t>
+            </w:r>
+          </w:p>
+        </w:tc>
+        <w:tc>
+          <w:tcPr>
+            <w:tcW w:w="2504" w:type="dxa"/>
+          </w:tcPr>
+          <w:p>
+            <w:pPr>
+              <w:rPr>
+                <w:sz w:val="28"/>
+                <w:szCs w:val="28"/>
+              </w:rPr>
+            </w:pPr>
+            <w:r>
+              <w:rPr>
+                <w:sz w:val="28"/>
+                <w:szCs w:val="28"/>
+              </w:rPr>
+              <w:t>Изтриване на всички данни свързани с изтритият потребител.</w:t>
+            </w:r>
+          </w:p>
+        </w:tc>
+      </w:tr>
+      <w:tr>
+        <w:tc>
+          <w:tcPr>
+            <w:tcW w:w="1539" w:type="dxa"/>
+          </w:tcPr>
+          <w:p>
+            <w:pPr>
+              <w:rPr>
+                <w:sz w:val="28"/>
+                <w:szCs w:val="28"/>
+                <w:lang w:val="en-GB"/>
+              </w:rPr>
+            </w:pPr>
+            <w:r>
+              <w:rPr>
+                <w:sz w:val="28"/>
+                <w:szCs w:val="28"/>
+                <w:lang w:val="en-GB"/>
+              </w:rPr>
+              <w:t>Fixed</w:t>
+            </w:r>
+          </w:p>
+        </w:tc>
+        <w:tc>
+          <w:tcPr>
+            <w:tcW w:w="4973" w:type="dxa"/>
+          </w:tcPr>
+          <w:p>
+            <w:pPr>
+              <w:rPr>
+                <w:sz w:val="28"/>
+                <w:szCs w:val="28"/>
+              </w:rPr>
+            </w:pPr>
+            <w:r>
+              <w:rPr>
+                <w:sz w:val="28"/>
+                <w:szCs w:val="28"/>
+              </w:rPr>
+              <w:t xml:space="preserve">След въвеждане на </w:t>
+            </w:r>
+            <w:r>
+              <w:rPr>
+                <w:sz w:val="28"/>
+                <w:szCs w:val="28"/>
+              </w:rPr>
+              <w:t>определеното</w:t>
+            </w:r>
+            <w:r>
+              <w:rPr>
+                <w:sz w:val="28"/>
+                <w:szCs w:val="28"/>
+              </w:rPr>
+              <w:t xml:space="preserve"> от доктор</w:t>
+            </w:r>
+            <w:r>
+              <w:rPr>
+                <w:sz w:val="28"/>
+                <w:szCs w:val="28"/>
+              </w:rPr>
+              <w:t>а</w:t>
+            </w:r>
+            <w:r>
+              <w:rPr>
+                <w:sz w:val="28"/>
+                <w:szCs w:val="28"/>
+              </w:rPr>
+              <w:t xml:space="preserve"> </w:t>
+            </w:r>
+            <w:r>
+              <w:rPr>
+                <w:sz w:val="28"/>
+                <w:szCs w:val="28"/>
+              </w:rPr>
+              <w:t>лечение</w:t>
+            </w:r>
+            <w:r>
+              <w:rPr>
+                <w:sz w:val="28"/>
+                <w:szCs w:val="28"/>
+              </w:rPr>
+              <w:t>, в базата данни постъпват едни и същи данни.</w:t>
+            </w:r>
+          </w:p>
+        </w:tc>
+        <w:tc>
+          <w:tcPr>
+            <w:tcW w:w="2504" w:type="dxa"/>
+          </w:tcPr>
+          <w:p>
+            <w:pPr>
+              <w:rPr>
+                <w:sz w:val="28"/>
+                <w:szCs w:val="28"/>
+              </w:rPr>
+            </w:pPr>
+            <w:r>
+              <w:rPr>
+                <w:sz w:val="28"/>
+                <w:szCs w:val="28"/>
+              </w:rPr>
+              <w:t xml:space="preserve">Направено е съответствие между параметрите от </w:t>
+            </w:r>
+            <w:r>
+              <w:rPr>
+                <w:sz w:val="28"/>
+                <w:szCs w:val="28"/>
+                <w:lang w:val="en-GB"/>
+              </w:rPr>
+              <w:lastRenderedPageBreak/>
+              <w:t>view</w:t>
+            </w:r>
+            <w:r>
+              <w:rPr>
+                <w:sz w:val="28"/>
+                <w:szCs w:val="28"/>
+              </w:rPr>
+              <w:t xml:space="preserve">-то и </w:t>
+            </w:r>
+            <w:r>
+              <w:rPr>
+                <w:sz w:val="28"/>
+                <w:szCs w:val="28"/>
+                <w:lang w:val="en-GB"/>
+              </w:rPr>
+              <w:t>controller-</w:t>
+            </w:r>
+            <w:r>
+              <w:rPr>
+                <w:sz w:val="28"/>
+                <w:szCs w:val="28"/>
+              </w:rPr>
+              <w:t>а</w:t>
+            </w:r>
+            <w:r>
+              <w:rPr>
+                <w:sz w:val="28"/>
+                <w:szCs w:val="28"/>
+                <w:lang w:val="en-GB"/>
+              </w:rPr>
+              <w:t>.</w:t>
             </w:r>
           </w:p>
         </w:tc>

</xml_diff>